<commit_message>
modified AT- personal and local to be have a e-sign and date approved
</commit_message>
<xml_diff>
--- a/reference-forms/doc-forms/ANNEX-D-PERSONAL-TRAVEL-AUTHORITY_SAMPLE.docx
+++ b/reference-forms/doc-forms/ANNEX-D-PERSONAL-TRAVEL-AUTHORITY_SAMPLE.docx
@@ -113,21 +113,7 @@
               <w:rPr>
                 <w:rFonts w:asciiTheme="minorHAnsi" w:hAnsiTheme="minorHAnsi" w:cstheme="minorHAnsi"/>
               </w:rPr>
-              <w:t>${</w:t>
-            </w:r>
-            <w:proofErr w:type="spellStart"/>
-            <w:r>
-              <w:rPr>
-                <w:rFonts w:asciiTheme="minorHAnsi" w:hAnsiTheme="minorHAnsi" w:cstheme="minorHAnsi"/>
-              </w:rPr>
-              <w:t>employee_name</w:t>
-            </w:r>
-            <w:proofErr w:type="spellEnd"/>
-            <w:r>
-              <w:rPr>
-                <w:rFonts w:asciiTheme="minorHAnsi" w:hAnsiTheme="minorHAnsi" w:cstheme="minorHAnsi"/>
-              </w:rPr>
-              <w:t>}</w:t>
+              <w:t>${employee_name}</w:t>
             </w:r>
           </w:p>
         </w:tc>
@@ -176,21 +162,7 @@
               <w:rPr>
                 <w:rFonts w:asciiTheme="minorHAnsi" w:hAnsiTheme="minorHAnsi" w:cstheme="minorHAnsi"/>
               </w:rPr>
-              <w:t>${</w:t>
-            </w:r>
-            <w:proofErr w:type="spellStart"/>
-            <w:r>
-              <w:rPr>
-                <w:rFonts w:asciiTheme="minorHAnsi" w:hAnsiTheme="minorHAnsi" w:cstheme="minorHAnsi"/>
-              </w:rPr>
-              <w:t>employee_position</w:t>
-            </w:r>
-            <w:proofErr w:type="spellEnd"/>
-            <w:r>
-              <w:rPr>
-                <w:rFonts w:asciiTheme="minorHAnsi" w:hAnsiTheme="minorHAnsi" w:cstheme="minorHAnsi"/>
-              </w:rPr>
-              <w:t>}</w:t>
+              <w:t>${employee_position}</w:t>
             </w:r>
           </w:p>
         </w:tc>
@@ -239,21 +211,7 @@
               <w:rPr>
                 <w:rFonts w:asciiTheme="minorHAnsi" w:hAnsiTheme="minorHAnsi" w:cstheme="minorHAnsi"/>
               </w:rPr>
-              <w:t>${</w:t>
-            </w:r>
-            <w:proofErr w:type="spellStart"/>
-            <w:r>
-              <w:rPr>
-                <w:rFonts w:asciiTheme="minorHAnsi" w:hAnsiTheme="minorHAnsi" w:cstheme="minorHAnsi"/>
-              </w:rPr>
-              <w:t>permanent_station</w:t>
-            </w:r>
-            <w:proofErr w:type="spellEnd"/>
-            <w:r>
-              <w:rPr>
-                <w:rFonts w:asciiTheme="minorHAnsi" w:hAnsiTheme="minorHAnsi" w:cstheme="minorHAnsi"/>
-              </w:rPr>
-              <w:t>}</w:t>
+              <w:t>${permanent_station}</w:t>
             </w:r>
           </w:p>
         </w:tc>
@@ -302,21 +260,7 @@
               <w:rPr>
                 <w:rFonts w:asciiTheme="minorHAnsi" w:hAnsiTheme="minorHAnsi" w:cstheme="minorHAnsi"/>
               </w:rPr>
-              <w:t>${</w:t>
-            </w:r>
-            <w:proofErr w:type="spellStart"/>
-            <w:r>
-              <w:rPr>
-                <w:rFonts w:asciiTheme="minorHAnsi" w:hAnsiTheme="minorHAnsi" w:cstheme="minorHAnsi"/>
-              </w:rPr>
-              <w:t>inclusive_dates</w:t>
-            </w:r>
-            <w:proofErr w:type="spellEnd"/>
-            <w:r>
-              <w:rPr>
-                <w:rFonts w:asciiTheme="minorHAnsi" w:hAnsiTheme="minorHAnsi" w:cstheme="minorHAnsi"/>
-              </w:rPr>
-              <w:t>}</w:t>
+              <w:t>${inclusive_dates}</w:t>
             </w:r>
           </w:p>
         </w:tc>
@@ -461,18 +405,7 @@
                                     <w:jc w:val="center"/>
                                   </w:pPr>
                                   <w:r>
-                                    <w:t>${</w:t>
-                                  </w:r>
-                                  <w:proofErr w:type="spellStart"/>
-                                  <w:r>
-                                    <w:t>request</w:t>
-                                  </w:r>
-                                  <w:r>
-                                    <w:t>_date</w:t>
-                                  </w:r>
-                                  <w:proofErr w:type="spellEnd"/>
-                                  <w:r>
-                                    <w:t>}</w:t>
+                                    <w:t>${request_date}</w:t>
                                   </w:r>
                                 </w:p>
                               </w:txbxContent>
@@ -579,15 +512,7 @@
                                     <w:jc w:val="center"/>
                                   </w:pPr>
                                   <w:r>
-                                    <w:t>${</w:t>
-                                  </w:r>
-                                  <w:proofErr w:type="spellStart"/>
-                                  <w:r>
-                                    <w:t>requesting_employee_name</w:t>
-                                  </w:r>
-                                  <w:proofErr w:type="spellEnd"/>
-                                  <w:r>
-                                    <w:t>}</w:t>
+                                    <w:t>${requesting_employee_name}</w:t>
                                   </w:r>
                                 </w:p>
                               </w:txbxContent>
@@ -807,15 +732,7 @@
                                     <w:jc w:val="center"/>
                                   </w:pPr>
                                   <w:r>
-                                    <w:t>${</w:t>
-                                  </w:r>
-                                  <w:proofErr w:type="spellStart"/>
-                                  <w:r>
-                                    <w:t>approval_date</w:t>
-                                  </w:r>
-                                  <w:proofErr w:type="spellEnd"/>
-                                  <w:r>
-                                    <w:t>}</w:t>
+                                    <w:t>${approval_date}</w:t>
                                   </w:r>
                                 </w:p>
                               </w:txbxContent>
@@ -1053,15 +970,7 @@
                                     <w:jc w:val="center"/>
                                   </w:pPr>
                                   <w:r>
-                                    <w:t>${</w:t>
-                                  </w:r>
-                                  <w:proofErr w:type="spellStart"/>
-                                  <w:r>
-                                    <w:t>approval_date</w:t>
-                                  </w:r>
-                                  <w:proofErr w:type="spellEnd"/>
-                                  <w:r>
-                                    <w:t>}</w:t>
+                                    <w:t>${approval_date}</w:t>
                                   </w:r>
                                 </w:p>
                               </w:txbxContent>
@@ -1435,23 +1344,7 @@
         <w:rFonts w:asciiTheme="minorHAnsi" w:hAnsiTheme="minorHAnsi" w:cstheme="minorHAnsi"/>
         <w:bCs/>
       </w:rPr>
-      <w:t>${</w:t>
-    </w:r>
-    <w:proofErr w:type="spellStart"/>
-    <w:r>
-      <w:rPr>
-        <w:rFonts w:asciiTheme="minorHAnsi" w:hAnsiTheme="minorHAnsi" w:cstheme="minorHAnsi"/>
-        <w:bCs/>
-      </w:rPr>
-      <w:t>at_tracking_no</w:t>
-    </w:r>
-    <w:proofErr w:type="spellEnd"/>
-    <w:r>
-      <w:rPr>
-        <w:rFonts w:asciiTheme="minorHAnsi" w:hAnsiTheme="minorHAnsi" w:cstheme="minorHAnsi"/>
-        <w:bCs/>
-      </w:rPr>
-      <w:t>}</w:t>
+      <w:t>${at_tracking_no}</w:t>
     </w:r>
     <w:r>
       <w:rPr>

</xml_diff>